<commit_message>
Added Diagrams and Pflichtenheft
</commit_message>
<xml_diff>
--- a/docs/Projektantrag_V02.docx
+++ b/docs/Projektantrag_V02.docx
@@ -19,19 +19,7 @@
         <w:rPr>
           <w:lang w:val="de-DE"/>
         </w:rPr>
-        <w:t>Projekt</w:t>
-      </w:r>
-      <w:r>
-        <w:rPr>
-          <w:lang w:val="de-DE"/>
-        </w:rPr>
-        <w:t>a</w:t>
-      </w:r>
-      <w:r>
-        <w:rPr>
-          <w:lang w:val="de-DE"/>
-        </w:rPr>
-        <w:t>ntrag</w:t>
+        <w:t>4BHITM</w:t>
       </w:r>
       <w:r>
         <w:rPr>
@@ -43,7 +31,7 @@
         <w:rPr>
           <w:lang w:val="de-DE"/>
         </w:rPr>
-        <w:t xml:space="preserve">     4BHITM</w:t>
+        <w:t xml:space="preserve">     </w:t>
       </w:r>
       <w:r>
         <w:rPr>
@@ -302,7 +290,7 @@
       </w:tr>
       <w:tr>
         <w:trPr>
-          <w:trHeight w:val="1017"/>
+          <w:trHeight w:val="399"/>
         </w:trPr>
         <w:tc>
           <w:tcPr>
@@ -327,55 +315,14 @@
                 <w:sz w:val="19"/>
                 <w:lang w:val="de-DE"/>
               </w:rPr>
-              <w:t xml:space="preserve">Prof. Hammer, Prof. </w:t>
-            </w:r>
-            <w:proofErr w:type="spellStart"/>
-            <w:r>
-              <w:rPr>
-                <w:sz w:val="19"/>
-                <w:lang w:val="de-DE"/>
-              </w:rPr>
-              <w:t>Aberger</w:t>
-            </w:r>
-            <w:proofErr w:type="spellEnd"/>
-            <w:r>
-              <w:rPr>
-                <w:sz w:val="19"/>
-                <w:lang w:val="de-DE"/>
-              </w:rPr>
-              <w:t xml:space="preserve">, Prof. </w:t>
-            </w:r>
-            <w:proofErr w:type="spellStart"/>
-            <w:r>
-              <w:rPr>
-                <w:sz w:val="19"/>
-                <w:lang w:val="de-DE"/>
-              </w:rPr>
-              <w:t>Aistleitner</w:t>
-            </w:r>
-            <w:proofErr w:type="spellEnd"/>
-            <w:r>
-              <w:rPr>
-                <w:sz w:val="19"/>
-                <w:lang w:val="de-DE"/>
-              </w:rPr>
-              <w:t xml:space="preserve">, Prof. </w:t>
-            </w:r>
-            <w:proofErr w:type="spellStart"/>
-            <w:r>
-              <w:rPr>
-                <w:sz w:val="19"/>
-                <w:lang w:val="de-DE"/>
-              </w:rPr>
-              <w:t>Rager</w:t>
-            </w:r>
-            <w:proofErr w:type="spellEnd"/>
+              <w:t>Prof. Hammer, Prof. Aberger, Prof. Aistleitner, Prof. Rager</w:t>
+            </w:r>
           </w:p>
         </w:tc>
       </w:tr>
       <w:tr>
         <w:trPr>
-          <w:trHeight w:val="478"/>
+          <w:trHeight w:val="53"/>
         </w:trPr>
         <w:tc>
           <w:tcPr>
@@ -400,14 +347,30 @@
                 <w:szCs w:val="28"/>
                 <w:lang w:val="de-DE"/>
               </w:rPr>
-              <w:t>Projekthintergrund:</w:t>
+              <w:t>Projekthintergrund</w:t>
+            </w:r>
+            <w:r>
+              <w:rPr>
+                <w:b/>
+                <w:szCs w:val="28"/>
+                <w:lang w:val="de-DE"/>
+              </w:rPr>
+              <w:t xml:space="preserve"> / Motivation für das Projekt</w:t>
+            </w:r>
+            <w:r>
+              <w:rPr>
+                <w:b/>
+                <w:szCs w:val="28"/>
+                <w:lang w:val="de-DE"/>
+              </w:rPr>
+              <w:t>:</w:t>
             </w:r>
           </w:p>
         </w:tc>
       </w:tr>
       <w:tr>
         <w:trPr>
-          <w:trHeight w:val="1995"/>
+          <w:trHeight w:val="1021"/>
         </w:trPr>
         <w:tc>
           <w:tcPr>
@@ -436,7 +399,21 @@
                 <w:sz w:val="19"/>
                 <w:lang w:val="de-DE"/>
               </w:rPr>
-              <w:t>Wir haben uns für diese Projektidee entschieden, da die Nachfrage für Türsysteme mit Überwachung immer größer wird</w:t>
+              <w:t>D</w:t>
+            </w:r>
+            <w:r>
+              <w:rPr>
+                <w:sz w:val="19"/>
+                <w:lang w:val="de-DE"/>
+              </w:rPr>
+              <w:t xml:space="preserve">ie Nachfrage für Türsysteme mit Überwachung </w:t>
+            </w:r>
+            <w:r>
+              <w:rPr>
+                <w:sz w:val="19"/>
+                <w:lang w:val="de-DE"/>
+              </w:rPr>
+              <w:t>wird immer größer</w:t>
             </w:r>
             <w:r>
               <w:rPr>
@@ -457,7 +434,35 @@
                 <w:sz w:val="19"/>
                 <w:lang w:val="de-DE"/>
               </w:rPr>
-              <w:t xml:space="preserve">Die Sicherheit ist in Tagen wie diesen ein wichtiges Gut, welches man schützen muss. Daher wird bei </w:t>
+              <w:t xml:space="preserve">Die Sicherheit ist in Tagen wie diesen </w:t>
+            </w:r>
+            <w:r>
+              <w:rPr>
+                <w:sz w:val="19"/>
+                <w:lang w:val="de-DE"/>
+              </w:rPr>
+              <w:t>etwas, was für alle Menschen wichtig ist</w:t>
+            </w:r>
+            <w:r>
+              <w:rPr>
+                <w:sz w:val="19"/>
+                <w:lang w:val="de-DE"/>
+              </w:rPr>
+              <w:t>.</w:t>
+            </w:r>
+            <w:r>
+              <w:rPr>
+                <w:sz w:val="19"/>
+                <w:lang w:val="de-DE"/>
+              </w:rPr>
+              <w:t xml:space="preserve"> Wir wollen einen Beitrag dazu leisten, die Sicherheit zu erhöhen.</w:t>
+            </w:r>
+            <w:r>
+              <w:rPr>
+                <w:sz w:val="19"/>
+                <w:lang w:val="de-DE"/>
+              </w:rPr>
+              <w:t xml:space="preserve"> Daher wird bei </w:t>
             </w:r>
             <w:r>
               <w:rPr>
@@ -471,7 +476,21 @@
                 <w:sz w:val="19"/>
                 <w:lang w:val="de-DE"/>
               </w:rPr>
-              <w:t>, um nachvollziehen zu können, wer in meinen privaten Bereich eindringen wollte.</w:t>
+              <w:t xml:space="preserve">, um nachvollziehen zu können, wer in </w:t>
+            </w:r>
+            <w:r>
+              <w:rPr>
+                <w:sz w:val="19"/>
+                <w:lang w:val="de-DE"/>
+              </w:rPr>
+              <w:t>s</w:t>
+            </w:r>
+            <w:r>
+              <w:rPr>
+                <w:sz w:val="19"/>
+                <w:lang w:val="de-DE"/>
+              </w:rPr>
+              <w:t>einen privaten Bereich eindringen wollte.</w:t>
             </w:r>
             <w:r>
               <w:rPr>
@@ -485,7 +504,7 @@
       </w:tr>
       <w:tr>
         <w:trPr>
-          <w:trHeight w:val="478"/>
+          <w:trHeight w:val="53"/>
         </w:trPr>
         <w:tc>
           <w:tcPr>
@@ -513,7 +532,23 @@
                 <w:szCs w:val="28"/>
                 <w:lang w:val="de-DE"/>
               </w:rPr>
-              <w:t>Programmieranteil:</w:t>
+              <w:t>Projektziele</w:t>
+            </w:r>
+            <w:r>
+              <w:rPr>
+                <w:b/>
+                <w:szCs w:val="28"/>
+                <w:lang w:val="de-DE"/>
+              </w:rPr>
+              <w:t xml:space="preserve"> mit Meilensteinen</w:t>
+            </w:r>
+            <w:r>
+              <w:rPr>
+                <w:b/>
+                <w:szCs w:val="28"/>
+                <w:lang w:val="de-DE"/>
+              </w:rPr>
+              <w:t>:</w:t>
             </w:r>
           </w:p>
         </w:tc>
@@ -535,46 +570,43 @@
           <w:p>
             <w:pPr>
               <w:pStyle w:val="TableParagraph"/>
-              <w:spacing w:line="278" w:lineRule="auto"/>
-              <w:rPr>
-                <w:sz w:val="19"/>
-                <w:lang w:val="de-DE"/>
-              </w:rPr>
-            </w:pPr>
-            <w:r>
-              <w:rPr>
-                <w:sz w:val="19"/>
-                <w:lang w:val="de-DE"/>
-              </w:rPr>
-              <w:t>Webapplikation für Live</w:t>
-            </w:r>
-            <w:r>
-              <w:rPr>
-                <w:sz w:val="19"/>
-                <w:lang w:val="de-DE"/>
-              </w:rPr>
-              <w:t>st</w:t>
-            </w:r>
-            <w:r>
-              <w:rPr>
-                <w:sz w:val="19"/>
-                <w:lang w:val="de-DE"/>
-              </w:rPr>
-              <w:t xml:space="preserve">ream und dazugehörige App, Liveübertragung von Raspberry (auch </w:t>
-            </w:r>
-            <w:r>
-              <w:rPr>
-                <w:sz w:val="19"/>
-                <w:lang w:val="de-DE"/>
-              </w:rPr>
-              <w:t>außerhalb</w:t>
-            </w:r>
-            <w:r>
-              <w:rPr>
-                <w:sz w:val="19"/>
-                <w:lang w:val="de-DE"/>
-              </w:rPr>
-              <w:t xml:space="preserve"> de</w:t>
+              <w:numPr>
+                <w:ilvl w:val="0"/>
+                <w:numId w:val="2"/>
+              </w:numPr>
+              <w:spacing w:before="0"/>
+              <w:rPr>
+                <w:sz w:val="19"/>
+                <w:lang w:val="de-DE"/>
+              </w:rPr>
+            </w:pPr>
+            <w:r>
+              <w:rPr>
+                <w:sz w:val="19"/>
+                <w:lang w:val="de-DE"/>
+              </w:rPr>
+              <w:t>Spezifische Ziele: Funktionierendes Schlosssystem mit Gesichtserkennung und Fingerprint-Authentifizierung sowie dazugehöriger Webapplikation und Mobile-App</w:t>
+            </w:r>
+          </w:p>
+          <w:p>
+            <w:pPr>
+              <w:pStyle w:val="TableParagraph"/>
+              <w:numPr>
+                <w:ilvl w:val="0"/>
+                <w:numId w:val="2"/>
+              </w:numPr>
+              <w:spacing w:before="0"/>
+              <w:rPr>
+                <w:sz w:val="19"/>
+                <w:lang w:val="de-DE"/>
+              </w:rPr>
+            </w:pPr>
+            <w:r>
+              <w:rPr>
+                <w:sz w:val="19"/>
+                <w:lang w:val="de-DE"/>
+              </w:rPr>
+              <w:t>Messbare Ziele: Übertragung des Livevideo</w:t>
             </w:r>
             <w:r>
               <w:rPr>
@@ -588,91 +620,197 @@
                 <w:sz w:val="19"/>
                 <w:lang w:val="de-DE"/>
               </w:rPr>
-              <w:t xml:space="preserve"> Heimnetzwerk</w:t>
-            </w:r>
-            <w:r>
-              <w:rPr>
-                <w:sz w:val="19"/>
-                <w:lang w:val="de-DE"/>
-              </w:rPr>
-              <w:t>s)</w:t>
-            </w:r>
-            <w:r>
-              <w:rPr>
-                <w:sz w:val="19"/>
-                <w:lang w:val="de-DE"/>
-              </w:rPr>
-              <w:t xml:space="preserve">,  </w:t>
-            </w:r>
-            <w:r>
-              <w:rPr>
-                <w:sz w:val="19"/>
-                <w:lang w:val="de-DE"/>
-              </w:rPr>
-              <w:t>Foto bei Nichterkennung eines Gesichtes und Galerie mit gespeicherten Fotos</w:t>
-            </w:r>
-            <w:r>
-              <w:rPr>
-                <w:sz w:val="19"/>
-                <w:lang w:val="de-DE"/>
-              </w:rPr>
-              <w:t>, Hinzufügen und erkennen eines Fin</w:t>
-            </w:r>
-            <w:r>
-              <w:rPr>
-                <w:sz w:val="19"/>
-                <w:lang w:val="de-DE"/>
-              </w:rPr>
-              <w:t>gerabdrucks sowie eines Gesichtes</w:t>
-            </w:r>
-            <w:r>
-              <w:rPr>
-                <w:sz w:val="19"/>
-                <w:lang w:val="de-DE"/>
-              </w:rPr>
-              <w:t>, Steuerung des Schlosses</w:t>
-            </w:r>
-            <w:r>
-              <w:rPr>
-                <w:sz w:val="19"/>
-                <w:lang w:val="de-DE"/>
-              </w:rPr>
-              <w:t xml:space="preserve"> via App bzw. Webapplikation</w:t>
-            </w:r>
-          </w:p>
-        </w:tc>
-      </w:tr>
-      <w:tr>
-        <w:trPr>
-          <w:trHeight w:val="478"/>
-        </w:trPr>
-        <w:tc>
-          <w:tcPr>
-            <w:tcW w:w="9007" w:type="dxa"/>
-            <w:tcBorders>
-              <w:top w:val="nil"/>
-              <w:left w:val="single" w:sz="6" w:space="0" w:color="BEBEBE"/>
-              <w:bottom w:val="nil"/>
-              <w:right w:val="single" w:sz="6" w:space="0" w:color="BEBEBE"/>
-            </w:tcBorders>
-            <w:shd w:val="clear" w:color="auto" w:fill="EEEEEE"/>
-          </w:tcPr>
-          <w:p>
-            <w:pPr>
-              <w:pStyle w:val="TableParagraph"/>
-              <w:rPr>
-                <w:b/>
-                <w:sz w:val="19"/>
-                <w:lang w:val="de-DE"/>
-              </w:rPr>
-            </w:pPr>
-            <w:r>
-              <w:rPr>
-                <w:b/>
-                <w:szCs w:val="28"/>
-                <w:lang w:val="de-DE"/>
-              </w:rPr>
-              <w:t>Projektziele:</w:t>
+              <w:t xml:space="preserve"> in HD-Qualität bei 24 Frames pro Sekunde, Fehlerrate bei Gesichtserkennung und Fingerprintsensor unter 10 Prozent, Zeit von Start der Erkennung bis zum Aufschließen des Schlosses unter 5 Sekunden</w:t>
+            </w:r>
+          </w:p>
+          <w:p>
+            <w:pPr>
+              <w:pStyle w:val="TableParagraph"/>
+              <w:numPr>
+                <w:ilvl w:val="0"/>
+                <w:numId w:val="2"/>
+              </w:numPr>
+              <w:spacing w:before="0"/>
+              <w:rPr>
+                <w:sz w:val="19"/>
+                <w:lang w:val="de-DE"/>
+              </w:rPr>
+            </w:pPr>
+            <w:r>
+              <w:rPr>
+                <w:sz w:val="19"/>
+                <w:lang w:val="de-DE"/>
+              </w:rPr>
+              <w:t>Terminliche Ziele: Bis zum Ende des Sommersemesters soll eine funktionsfähige Version der Tür vorliegen.</w:t>
+            </w:r>
+          </w:p>
+          <w:p>
+            <w:pPr>
+              <w:pStyle w:val="TableParagraph"/>
+              <w:numPr>
+                <w:ilvl w:val="0"/>
+                <w:numId w:val="2"/>
+              </w:numPr>
+              <w:spacing w:before="0"/>
+              <w:rPr>
+                <w:sz w:val="19"/>
+                <w:lang w:val="de-DE"/>
+              </w:rPr>
+            </w:pPr>
+            <w:r>
+              <w:rPr>
+                <w:sz w:val="19"/>
+                <w:lang w:val="de-DE"/>
+              </w:rPr>
+              <w:t>Meilensteine:</w:t>
+            </w:r>
+          </w:p>
+          <w:p>
+            <w:pPr>
+              <w:pStyle w:val="TableParagraph"/>
+              <w:numPr>
+                <w:ilvl w:val="1"/>
+                <w:numId w:val="2"/>
+              </w:numPr>
+              <w:rPr>
+                <w:sz w:val="19"/>
+                <w:lang w:val="de-DE"/>
+              </w:rPr>
+            </w:pPr>
+            <w:r>
+              <w:rPr>
+                <w:sz w:val="19"/>
+                <w:lang w:val="de-DE"/>
+              </w:rPr>
+              <w:t>Fertiger Tür-Prototyp</w:t>
+            </w:r>
+          </w:p>
+          <w:p>
+            <w:pPr>
+              <w:pStyle w:val="TableParagraph"/>
+              <w:numPr>
+                <w:ilvl w:val="1"/>
+                <w:numId w:val="2"/>
+              </w:numPr>
+              <w:rPr>
+                <w:sz w:val="19"/>
+                <w:lang w:val="de-DE"/>
+              </w:rPr>
+            </w:pPr>
+            <w:r>
+              <w:rPr>
+                <w:sz w:val="19"/>
+                <w:lang w:val="de-DE"/>
+              </w:rPr>
+              <w:t xml:space="preserve">Fingerprintsensor </w:t>
+            </w:r>
+            <w:r>
+              <w:rPr>
+                <w:sz w:val="19"/>
+                <w:lang w:val="de-DE"/>
+              </w:rPr>
+              <w:t xml:space="preserve">speichert Fingerabdrücke und </w:t>
+            </w:r>
+            <w:r>
+              <w:rPr>
+                <w:sz w:val="19"/>
+                <w:lang w:val="de-DE"/>
+              </w:rPr>
+              <w:t>sperrt Schloss auf</w:t>
+            </w:r>
+          </w:p>
+          <w:p>
+            <w:pPr>
+              <w:pStyle w:val="TableParagraph"/>
+              <w:numPr>
+                <w:ilvl w:val="1"/>
+                <w:numId w:val="2"/>
+              </w:numPr>
+              <w:rPr>
+                <w:sz w:val="19"/>
+                <w:lang w:val="de-DE"/>
+              </w:rPr>
+            </w:pPr>
+            <w:r>
+              <w:rPr>
+                <w:sz w:val="19"/>
+                <w:lang w:val="de-DE"/>
+              </w:rPr>
+              <w:t>Gesichter werden gespeichert &amp; Schloss wird entsperrt</w:t>
+            </w:r>
+          </w:p>
+          <w:p>
+            <w:pPr>
+              <w:pStyle w:val="TableParagraph"/>
+              <w:numPr>
+                <w:ilvl w:val="1"/>
+                <w:numId w:val="2"/>
+              </w:numPr>
+              <w:rPr>
+                <w:sz w:val="19"/>
+                <w:lang w:val="de-DE"/>
+              </w:rPr>
+            </w:pPr>
+            <w:r>
+              <w:rPr>
+                <w:sz w:val="19"/>
+                <w:lang w:val="de-DE"/>
+              </w:rPr>
+              <w:t>Livestream Übertra</w:t>
+            </w:r>
+            <w:r>
+              <w:rPr>
+                <w:sz w:val="19"/>
+                <w:lang w:val="de-DE"/>
+              </w:rPr>
+              <w:t>g</w:t>
+            </w:r>
+            <w:r>
+              <w:rPr>
+                <w:sz w:val="19"/>
+                <w:lang w:val="de-DE"/>
+              </w:rPr>
+              <w:t>ung auf Webapplikation</w:t>
+            </w:r>
+          </w:p>
+          <w:p>
+            <w:pPr>
+              <w:pStyle w:val="TableParagraph"/>
+              <w:numPr>
+                <w:ilvl w:val="1"/>
+                <w:numId w:val="2"/>
+              </w:numPr>
+              <w:rPr>
+                <w:sz w:val="19"/>
+                <w:lang w:val="de-DE"/>
+              </w:rPr>
+            </w:pPr>
+            <w:r>
+              <w:rPr>
+                <w:sz w:val="19"/>
+                <w:lang w:val="de-DE"/>
+              </w:rPr>
+              <w:t>Schloss kann über Webapplikation entsperrt werden</w:t>
+            </w:r>
+          </w:p>
+          <w:p>
+            <w:pPr>
+              <w:pStyle w:val="TableParagraph"/>
+              <w:numPr>
+                <w:ilvl w:val="1"/>
+                <w:numId w:val="2"/>
+              </w:numPr>
+              <w:rPr>
+                <w:sz w:val="19"/>
+                <w:lang w:val="de-DE"/>
+              </w:rPr>
+            </w:pPr>
+            <w:r>
+              <w:rPr>
+                <w:sz w:val="19"/>
+                <w:lang w:val="de-DE"/>
+              </w:rPr>
+              <w:t>Webapplikation / Mobile Applikation fertiges Design</w:t>
             </w:r>
           </w:p>
         </w:tc>
@@ -691,121 +829,102 @@
               <w:right w:val="single" w:sz="6" w:space="0" w:color="BEBEBE"/>
             </w:tcBorders>
           </w:tcPr>
-          <w:p>
-            <w:pPr>
-              <w:pStyle w:val="TableParagraph"/>
-              <w:numPr>
-                <w:ilvl w:val="0"/>
-                <w:numId w:val="2"/>
-              </w:numPr>
-              <w:rPr>
-                <w:sz w:val="19"/>
-                <w:lang w:val="de-DE"/>
-              </w:rPr>
-            </w:pPr>
-            <w:r>
-              <w:rPr>
-                <w:sz w:val="19"/>
-                <w:lang w:val="de-DE"/>
-              </w:rPr>
-              <w:t>Spezifische Ziele: F</w:t>
-            </w:r>
-            <w:r>
-              <w:rPr>
-                <w:sz w:val="19"/>
-                <w:lang w:val="de-DE"/>
-              </w:rPr>
-              <w:t>unktionierende</w:t>
-            </w:r>
-            <w:r>
-              <w:rPr>
-                <w:sz w:val="19"/>
-                <w:lang w:val="de-DE"/>
-              </w:rPr>
-              <w:t>s</w:t>
-            </w:r>
-            <w:r>
-              <w:rPr>
-                <w:sz w:val="19"/>
-                <w:lang w:val="de-DE"/>
-              </w:rPr>
-              <w:t xml:space="preserve"> </w:t>
-            </w:r>
-            <w:r>
-              <w:rPr>
-                <w:sz w:val="19"/>
-                <w:lang w:val="de-DE"/>
-              </w:rPr>
-              <w:t>Schlosssystem mit Gesichtserkennung und Fingerprint-Authentifizierung sowie dazugehöriger Webapplikation und Mobile-App</w:t>
-            </w:r>
-          </w:p>
-          <w:p>
-            <w:pPr>
-              <w:pStyle w:val="TableParagraph"/>
-              <w:numPr>
-                <w:ilvl w:val="0"/>
-                <w:numId w:val="2"/>
-              </w:numPr>
-              <w:rPr>
-                <w:sz w:val="19"/>
-                <w:lang w:val="de-DE"/>
-              </w:rPr>
-            </w:pPr>
-            <w:r>
-              <w:rPr>
-                <w:sz w:val="19"/>
-                <w:lang w:val="de-DE"/>
-              </w:rPr>
-              <w:t>Messbare Ziele: Übertragung des Livevideo</w:t>
-            </w:r>
-            <w:r>
-              <w:rPr>
-                <w:sz w:val="19"/>
-                <w:lang w:val="de-DE"/>
-              </w:rPr>
-              <w:t>s</w:t>
-            </w:r>
-            <w:r>
-              <w:rPr>
-                <w:sz w:val="19"/>
-                <w:lang w:val="de-DE"/>
-              </w:rPr>
-              <w:t xml:space="preserve"> in HD-Qualität bei 24 Frames pro Sekunde, Fehlerrate bei Gesichtserkennung und Fingerprintsen</w:t>
-            </w:r>
-            <w:r>
-              <w:rPr>
-                <w:sz w:val="19"/>
-                <w:lang w:val="de-DE"/>
-              </w:rPr>
-              <w:t>s</w:t>
-            </w:r>
-            <w:r>
-              <w:rPr>
-                <w:sz w:val="19"/>
-                <w:lang w:val="de-DE"/>
-              </w:rPr>
-              <w:t>or unter 10 Prozent, Zeit von Start der Erkennung bis zum Aufschließen des Schlosses unter 5 Sekunden</w:t>
-            </w:r>
-          </w:p>
-          <w:p>
-            <w:pPr>
-              <w:pStyle w:val="TableParagraph"/>
-              <w:numPr>
-                <w:ilvl w:val="0"/>
-                <w:numId w:val="2"/>
-              </w:numPr>
-              <w:rPr>
-                <w:sz w:val="19"/>
-                <w:lang w:val="de-DE"/>
-              </w:rPr>
-            </w:pPr>
-            <w:r>
-              <w:rPr>
-                <w:sz w:val="19"/>
-                <w:lang w:val="de-DE"/>
-              </w:rPr>
-              <w:t>Terminliche Ziele: Bis zum Ende des Sommersemesters soll eine funktionsfähige Version der Tür vorliegen.</w:t>
-            </w:r>
+          <w:tbl>
+            <w:tblPr>
+              <w:tblStyle w:val="TableNormal"/>
+              <w:tblW w:w="9155" w:type="dxa"/>
+              <w:tblBorders>
+                <w:top w:val="single" w:sz="6" w:space="0" w:color="CCCCCC"/>
+                <w:left w:val="single" w:sz="6" w:space="0" w:color="CCCCCC"/>
+                <w:bottom w:val="single" w:sz="6" w:space="0" w:color="CCCCCC"/>
+                <w:right w:val="single" w:sz="6" w:space="0" w:color="CCCCCC"/>
+                <w:insideH w:val="single" w:sz="6" w:space="0" w:color="CCCCCC"/>
+                <w:insideV w:val="single" w:sz="6" w:space="0" w:color="CCCCCC"/>
+              </w:tblBorders>
+              <w:tblLayout w:type="fixed"/>
+              <w:tblLook w:val="01E0" w:firstRow="1" w:lastRow="1" w:firstColumn="1" w:lastColumn="1" w:noHBand="0" w:noVBand="0"/>
+            </w:tblPr>
+            <w:tblGrid>
+              <w:gridCol w:w="9155"/>
+            </w:tblGrid>
+            <w:tr>
+              <w:trPr>
+                <w:trHeight w:val="478"/>
+              </w:trPr>
+              <w:tc>
+                <w:tcPr>
+                  <w:tcW w:w="9155" w:type="dxa"/>
+                  <w:tcBorders>
+                    <w:top w:val="nil"/>
+                    <w:left w:val="single" w:sz="6" w:space="0" w:color="B7B7B7"/>
+                    <w:bottom w:val="single" w:sz="6" w:space="0" w:color="B7B7B7"/>
+                    <w:right w:val="single" w:sz="6" w:space="0" w:color="B7B7B7"/>
+                  </w:tcBorders>
+                  <w:shd w:val="clear" w:color="auto" w:fill="EEEEEE"/>
+                </w:tcPr>
+                <w:p>
+                  <w:pPr>
+                    <w:pStyle w:val="TableParagraph"/>
+                    <w:rPr>
+                      <w:b/>
+                      <w:sz w:val="19"/>
+                      <w:lang w:val="de-DE"/>
+                    </w:rPr>
+                  </w:pPr>
+                  <w:r>
+                    <w:rPr>
+                      <w:b/>
+                      <w:szCs w:val="28"/>
+                      <w:lang w:val="de-DE"/>
+                    </w:rPr>
+                    <w:t>Programmieranteil:</w:t>
+                  </w:r>
+                </w:p>
+              </w:tc>
+            </w:tr>
+            <w:tr>
+              <w:trPr>
+                <w:trHeight w:val="748"/>
+              </w:trPr>
+              <w:tc>
+                <w:tcPr>
+                  <w:tcW w:w="9155" w:type="dxa"/>
+                  <w:tcBorders>
+                    <w:top w:val="single" w:sz="6" w:space="0" w:color="B7B7B7"/>
+                    <w:left w:val="single" w:sz="6" w:space="0" w:color="BEBEBE"/>
+                    <w:bottom w:val="nil"/>
+                    <w:right w:val="single" w:sz="6" w:space="0" w:color="BEBEBE"/>
+                  </w:tcBorders>
+                </w:tcPr>
+                <w:p>
+                  <w:pPr>
+                    <w:pStyle w:val="TableParagraph"/>
+                    <w:spacing w:line="278" w:lineRule="auto"/>
+                    <w:rPr>
+                      <w:sz w:val="19"/>
+                      <w:lang w:val="de-DE"/>
+                    </w:rPr>
+                  </w:pPr>
+                  <w:r>
+                    <w:rPr>
+                      <w:sz w:val="19"/>
+                      <w:lang w:val="de-DE"/>
+                    </w:rPr>
+                    <w:t>Webapplikation für Livestream und dazugehörige App, Liveübertragung von Raspberry (auch außerhalb des Heimnetzwerks),  Foto bei Nichterkennung eines Gesichtes und Galerie mit gespeicherten Fotos, Hinzufügen und erkennen eines Fingerabdrucks sowie eines Gesichtes, Steuerung des Schlosses via App bzw. Webapplikation</w:t>
+                  </w:r>
+                </w:p>
+              </w:tc>
+            </w:tr>
+          </w:tbl>
+          <w:p>
+            <w:pPr>
+              <w:pStyle w:val="TableParagraph"/>
+              <w:ind w:left="832"/>
+              <w:rPr>
+                <w:sz w:val="19"/>
+                <w:lang w:val="de-DE"/>
+              </w:rPr>
+            </w:pPr>
           </w:p>
         </w:tc>
       </w:tr>
@@ -872,15 +991,7 @@
                 <w:sz w:val="19"/>
                 <w:lang w:val="de-DE"/>
               </w:rPr>
-              <w:t xml:space="preserve">Projektleiter: </w:t>
-            </w:r>
-            <w:r>
-              <w:rPr>
-                <w:b/>
-                <w:sz w:val="19"/>
-                <w:lang w:val="de-DE"/>
-              </w:rPr>
-              <w:t>Simon Koll</w:t>
+              <w:t>Projektleiter: Simon Koll</w:t>
             </w:r>
             <w:r>
               <w:rPr>
@@ -925,33 +1036,7 @@
                 <w:sz w:val="19"/>
                 <w:lang w:val="de-DE"/>
               </w:rPr>
-              <w:t xml:space="preserve">Team: </w:t>
-            </w:r>
-            <w:r>
-              <w:rPr>
-                <w:b/>
-                <w:sz w:val="19"/>
-                <w:lang w:val="de-DE"/>
-              </w:rPr>
-              <w:t xml:space="preserve">Benjamin </w:t>
-            </w:r>
-            <w:proofErr w:type="spellStart"/>
-            <w:r>
-              <w:rPr>
-                <w:b/>
-                <w:sz w:val="19"/>
-                <w:lang w:val="de-DE"/>
-              </w:rPr>
-              <w:t>Golic</w:t>
-            </w:r>
-            <w:proofErr w:type="spellEnd"/>
-            <w:r>
-              <w:rPr>
-                <w:b/>
-                <w:sz w:val="19"/>
-                <w:lang w:val="de-DE"/>
-              </w:rPr>
-              <w:t>, Julian Danninger, Sean-Patrick Meisinger</w:t>
+              <w:t>Team: Benjamin Golic, Julian Danninger, Sean-Patrick Meisinger</w:t>
             </w:r>
           </w:p>
         </w:tc>
@@ -1015,6 +1100,15 @@
               </w:rPr>
               <w:t>Sinn/Zweck</w:t>
             </w:r>
+            <w:r>
+              <w:rPr>
+                <w:b/>
+                <w:w w:val="105"/>
+                <w:sz w:val="16"/>
+                <w:lang w:val="de-DE"/>
+              </w:rPr>
+              <w:t>/USP</w:t>
+            </w:r>
           </w:p>
           <w:p>
             <w:pPr>
@@ -1299,7 +1393,7 @@
       </w:tr>
       <w:tr>
         <w:trPr>
-          <w:trHeight w:val="882"/>
+          <w:trHeight w:val="720"/>
         </w:trPr>
         <w:tc>
           <w:tcPr>
@@ -1327,30 +1421,14 @@
                 <w:sz w:val="16"/>
                 <w:lang w:val="de-DE"/>
               </w:rPr>
-              <w:br/>
-              <w:t>Baukasten für Heimwerker,</w:t>
-            </w:r>
-            <w:r>
-              <w:rPr>
-                <w:sz w:val="16"/>
-                <w:lang w:val="de-DE"/>
-              </w:rPr>
-              <w:br/>
-              <w:t xml:space="preserve">fertiges </w:t>
-            </w:r>
-            <w:r>
-              <w:rPr>
-                <w:sz w:val="16"/>
-                <w:lang w:val="de-DE"/>
-              </w:rPr>
-              <w:t>verkaufbares</w:t>
-            </w:r>
-            <w:r>
-              <w:rPr>
-                <w:sz w:val="16"/>
-                <w:lang w:val="de-DE"/>
-              </w:rPr>
-              <w:t xml:space="preserve"> Produkt</w:t>
+              <w:t xml:space="preserve"> </w:t>
+            </w:r>
+            <w:r>
+              <w:rPr>
+                <w:sz w:val="16"/>
+                <w:lang w:val="de-DE"/>
+              </w:rPr>
+              <w:t>Baukasten für Heimwerker</w:t>
             </w:r>
           </w:p>
         </w:tc>
@@ -1392,27 +1470,6 @@
           <w:lang w:val="de-DE"/>
         </w:rPr>
       </w:pPr>
-    </w:p>
-    <w:p>
-      <w:pPr>
-        <w:rPr>
-          <w:lang w:val="de-DE"/>
-        </w:rPr>
-      </w:pPr>
-    </w:p>
-    <w:p>
-      <w:pPr>
-        <w:rPr>
-          <w:lang w:val="de-DE"/>
-        </w:rPr>
-      </w:pPr>
-    </w:p>
-    <w:p>
-      <w:pPr>
-        <w:rPr>
-          <w:lang w:val="de-DE"/>
-        </w:rPr>
-      </w:pPr>
       <w:r>
         <w:rPr>
           <w:lang w:val="de-DE"/>
@@ -1436,7 +1493,7 @@
           <w:noProof/>
           <w:lang w:val="de-DE"/>
         </w:rPr>
-        <w:t>Dienstag, 6. Oktober 2020</w:t>
+        <w:t>Freitag, 9. Oktober 2020</w:t>
       </w:r>
       <w:r>
         <w:rPr>
@@ -1448,13 +1505,103 @@
         <w:rPr>
           <w:lang w:val="de-DE"/>
         </w:rPr>
-        <w:t xml:space="preserve">    _________________</w:t>
+        <w:t xml:space="preserve">    </w:t>
+      </w:r>
+    </w:p>
+    <w:p>
+      <w:pPr>
+        <w:rPr>
+          <w:lang w:val="de-DE"/>
+        </w:rPr>
+      </w:pPr>
+    </w:p>
+    <w:p>
+      <w:pPr>
+        <w:rPr>
+          <w:lang w:val="de-DE"/>
+        </w:rPr>
+      </w:pPr>
+    </w:p>
+    <w:p>
+      <w:pPr>
+        <w:rPr>
+          <w:lang w:val="de-AT"/>
+        </w:rPr>
+      </w:pPr>
+      <w:r>
+        <w:rPr>
+          <w:lang w:val="de-AT"/>
+        </w:rPr>
+        <w:t xml:space="preserve">  </w:t>
       </w:r>
       <w:r>
         <w:rPr>
-          <w:lang w:val="de-DE"/>
-        </w:rPr>
-        <w:t>____________________________________________</w:t>
+          <w:lang w:val="de-AT"/>
+        </w:rPr>
+        <w:t>Prof. Hammer</w:t>
+      </w:r>
+      <w:r>
+        <w:rPr>
+          <w:lang w:val="de-AT"/>
+        </w:rPr>
+        <w:tab/>
+      </w:r>
+      <w:r>
+        <w:rPr>
+          <w:lang w:val="de-AT"/>
+        </w:rPr>
+        <w:t xml:space="preserve">               </w:t>
+      </w:r>
+      <w:r>
+        <w:rPr>
+          <w:lang w:val="de-AT"/>
+        </w:rPr>
+        <w:tab/>
+        <w:t xml:space="preserve">Prof. Rager </w:t>
+      </w:r>
+      <w:r>
+        <w:rPr>
+          <w:lang w:val="de-AT"/>
+        </w:rPr>
+        <w:tab/>
+      </w:r>
+      <w:r>
+        <w:rPr>
+          <w:lang w:val="de-AT"/>
+        </w:rPr>
+        <w:tab/>
+        <w:t>Prof Aistleitner</w:t>
+      </w:r>
+      <w:r>
+        <w:rPr>
+          <w:lang w:val="de-AT"/>
+        </w:rPr>
+        <w:tab/>
+      </w:r>
+      <w:r>
+        <w:rPr>
+          <w:lang w:val="de-AT"/>
+        </w:rPr>
+        <w:tab/>
+      </w:r>
+      <w:r>
+        <w:rPr>
+          <w:lang w:val="de-AT"/>
+        </w:rPr>
+        <w:tab/>
+        <w:t>Prof. Ab</w:t>
+      </w:r>
+      <w:r>
+        <w:rPr>
+          <w:lang w:val="de-AT"/>
+        </w:rPr>
+        <w:t>erg</w:t>
+      </w:r>
+      <w:r>
+        <w:rPr>
+          <w:lang w:val="de-AT"/>
+        </w:rPr>
+        <w:t>er</w:t>
       </w:r>
     </w:p>
     <w:sectPr>
@@ -1617,7 +1764,7 @@
   <w:abstractNum w:abstractNumId="1" w15:restartNumberingAfterBreak="0">
     <w:nsid w:val="631F6D86"/>
     <w:multiLevelType w:val="hybridMultilevel"/>
-    <w:tmpl w:val="EEF021A4"/>
+    <w:tmpl w:val="ED9AF380"/>
     <w:lvl w:ilvl="0" w:tplc="0C070001">
       <w:start w:val="1"/>
       <w:numFmt w:val="bullet"/>
@@ -1630,7 +1777,7 @@
         <w:rFonts w:ascii="Symbol" w:hAnsi="Symbol" w:hint="default"/>
       </w:rPr>
     </w:lvl>
-    <w:lvl w:ilvl="1" w:tplc="0C070003" w:tentative="1">
+    <w:lvl w:ilvl="1" w:tplc="0C070003">
       <w:start w:val="1"/>
       <w:numFmt w:val="bullet"/>
       <w:lvlText w:val="o"/>

</xml_diff>